<commit_message>
Materials for Classes 17-18.
</commit_message>
<xml_diff>
--- a/slides17w.docx
+++ b/slides17w.docx
@@ -1307,7 +1307,34 @@
         <w:rPr>
           <w:rStyle w:val="FunctionTok"/>
         </w:rPr>
-        <w:t xml:space="preserve">type.convert</w:t>
+        <w:t xml:space="preserve">clean_names</w:t>
+      </w:r>
+      <w:r>
+        <w:rPr>
+          <w:rStyle w:val="NormalTok"/>
+        </w:rPr>
+        <w:t xml:space="preserve">() </w:t>
+      </w:r>
+      <w:r>
+        <w:rPr>
+          <w:rStyle w:val="SpecialCharTok"/>
+        </w:rPr>
+        <w:t xml:space="preserve">|&gt;</w:t>
+      </w:r>
+      <w:r>
+        <w:br/>
+      </w:r>
+      <w:r>
+        <w:rPr>
+          <w:rStyle w:val="NormalTok"/>
+        </w:rPr>
+        <w:t xml:space="preserve">  </w:t>
+      </w:r>
+      <w:r>
+        <w:rPr>
+          <w:rStyle w:val="FunctionTok"/>
+        </w:rPr>
+        <w:t xml:space="preserve">mutate</w:t>
       </w:r>
       <w:r>
         <w:rPr>
@@ -1317,33 +1344,42 @@
       </w:r>
       <w:r>
         <w:rPr>
+          <w:rStyle w:val="FunctionTok"/>
+        </w:rPr>
+        <w:t xml:space="preserve">across</w:t>
+      </w:r>
+      <w:r>
+        <w:rPr>
+          <w:rStyle w:val="NormalTok"/>
+        </w:rPr>
+        <w:t xml:space="preserve">(</w:t>
+      </w:r>
+      <w:r>
+        <w:rPr>
+          <w:rStyle w:val="FunctionTok"/>
+        </w:rPr>
+        <w:t xml:space="preserve">where</w:t>
+      </w:r>
+      <w:r>
+        <w:rPr>
+          <w:rStyle w:val="NormalTok"/>
+        </w:rPr>
+        <w:t xml:space="preserve">(is_character), as_factor),</w:t>
+      </w:r>
+      <w:r>
+        <w:br/>
+      </w:r>
+      <w:r>
+        <w:rPr>
+          <w:rStyle w:val="NormalTok"/>
+        </w:rPr>
+        <w:t xml:space="preserve">         </w:t>
+      </w:r>
+      <w:r>
+        <w:rPr>
           <w:rStyle w:val="AttributeTok"/>
         </w:rPr>
-        <w:t xml:space="preserve">as.is =</w:t>
-      </w:r>
-      <w:r>
-        <w:rPr>
-          <w:rStyle w:val="NormalTok"/>
-        </w:rPr>
-        <w:t xml:space="preserve"> </w:t>
-      </w:r>
-      <w:r>
-        <w:rPr>
-          <w:rStyle w:val="ConstantTok"/>
-        </w:rPr>
-        <w:t xml:space="preserve">FALSE</w:t>
-      </w:r>
-      <w:r>
-        <w:rPr>
-          <w:rStyle w:val="NormalTok"/>
-        </w:rPr>
-        <w:t xml:space="preserve">) </w:t>
-      </w:r>
-      <w:r>
-        <w:rPr>
-          <w:rStyle w:val="SpecialCharTok"/>
-        </w:rPr>
-        <w:t xml:space="preserve">|&gt;</w:t>
+        <w:t xml:space="preserve">student =</w:t>
       </w:r>
       <w:r>
         <w:rPr>
@@ -1355,57 +1391,6 @@
         <w:rPr>
           <w:rStyle w:val="FunctionTok"/>
         </w:rPr>
-        <w:t xml:space="preserve">clean_names</w:t>
-      </w:r>
-      <w:r>
-        <w:rPr>
-          <w:rStyle w:val="NormalTok"/>
-        </w:rPr>
-        <w:t xml:space="preserve">() </w:t>
-      </w:r>
-      <w:r>
-        <w:rPr>
-          <w:rStyle w:val="SpecialCharTok"/>
-        </w:rPr>
-        <w:t xml:space="preserve">|&gt;</w:t>
-      </w:r>
-      <w:r>
-        <w:br/>
-      </w:r>
-      <w:r>
-        <w:rPr>
-          <w:rStyle w:val="NormalTok"/>
-        </w:rPr>
-        <w:t xml:space="preserve">  </w:t>
-      </w:r>
-      <w:r>
-        <w:rPr>
-          <w:rStyle w:val="FunctionTok"/>
-        </w:rPr>
-        <w:t xml:space="preserve">mutate</w:t>
-      </w:r>
-      <w:r>
-        <w:rPr>
-          <w:rStyle w:val="NormalTok"/>
-        </w:rPr>
-        <w:t xml:space="preserve">(</w:t>
-      </w:r>
-      <w:r>
-        <w:rPr>
-          <w:rStyle w:val="AttributeTok"/>
-        </w:rPr>
-        <w:t xml:space="preserve">student =</w:t>
-      </w:r>
-      <w:r>
-        <w:rPr>
-          <w:rStyle w:val="NormalTok"/>
-        </w:rPr>
-        <w:t xml:space="preserve"> </w:t>
-      </w:r>
-      <w:r>
-        <w:rPr>
-          <w:rStyle w:val="FunctionTok"/>
-        </w:rPr>
         <w:t xml:space="preserve">as.character</w:t>
       </w:r>
       <w:r>
@@ -1453,7 +1438,7 @@
         <w:rPr>
           <w:rStyle w:val="VerbatimChar"/>
         </w:rPr>
-        <w:t xml:space="preserve">   &lt;chr&gt;   &lt;fct&gt;           &lt;int&gt;  &lt;int&gt; &lt;dbl&gt;</w:t>
+        <w:t xml:space="preserve">   &lt;chr&gt;   &lt;fct&gt;           &lt;dbl&gt;  &lt;dbl&gt; &lt;dbl&gt;</w:t>
       </w:r>
       <w:r>
         <w:br/>
@@ -1859,16 +1844,16 @@
         <w:rPr>
           <w:rStyle w:val="VerbatimChar"/>
         </w:rPr>
-        <w:t xml:space="preserve">$ pared   &lt;int&gt; 0, 0, 0, 0, 1, 1, 0, 0, 0, 0, 0, 0, 1, 0, 0, 1, 1, 0, 0, 0, 0,…</w:t>
-      </w:r>
-      <w:r>
-        <w:br/>
-      </w:r>
-      <w:r>
-        <w:rPr>
-          <w:rStyle w:val="VerbatimChar"/>
-        </w:rPr>
-        <w:t xml:space="preserve">$ public  &lt;int&gt; 0, 0, 0, 1, 1, 0, 0, 0, 0, 0, 0, 0, 0, 0, 0, 0, 0, 0, 0, 0, 0,…</w:t>
+        <w:t xml:space="preserve">$ pared   &lt;dbl&gt; 0, 0, 0, 0, 1, 1, 0, 0, 0, 0, 0, 0, 1, 0, 0, 1, 1, 0, 0, 0, 0,…</w:t>
+      </w:r>
+      <w:r>
+        <w:br/>
+      </w:r>
+      <w:r>
+        <w:rPr>
+          <w:rStyle w:val="VerbatimChar"/>
+        </w:rPr>
+        <w:t xml:space="preserve">$ public  &lt;dbl&gt; 0, 0, 0, 1, 1, 0, 0, 0, 0, 0, 0, 0, 0, 0, 0, 0, 0, 0, 0, 0, 0,…</w:t>
       </w:r>
       <w:r>
         <w:br/>

</xml_diff>